<commit_message>
update to resume word doc
</commit_message>
<xml_diff>
--- a/resume/static/docs/VMcLean_resume.docx
+++ b/resume/static/docs/VMcLean_resume.docx
@@ -1869,7 +1869,77 @@
           <w:sz w:val="28"/>
           <w:szCs w:val="28"/>
         </w:rPr>
-        <w:t>PROFESSIONAL SKILLS</w:t>
+        <w:t>PROJECTS</w:t>
+      </w:r>
+    </w:p>
+    <w:p>
+      <w:pPr>
+        <w:spacing w:line="340" w:lineRule="exact"/>
+        <w:rPr>
+          <w:rFonts w:ascii="Cambria" w:hAnsi="Cambria"/>
+          <w:b/>
+          <w:bCs/>
+          <w:color w:val="000000" w:themeColor="text1"/>
+          <w:sz w:val="22"/>
+          <w:szCs w:val="22"/>
+        </w:rPr>
+      </w:pPr>
+      <w:r>
+        <w:rPr>
+          <w:rFonts w:ascii="Cambria" w:hAnsi="Cambria"/>
+          <w:b/>
+          <w:bCs/>
+          <w:color w:val="000000" w:themeColor="text1"/>
+          <w:sz w:val="22"/>
+          <w:szCs w:val="22"/>
+        </w:rPr>
+        <w:t>Azure Cloud Resume Challenge</w:t>
+      </w:r>
+    </w:p>
+    <w:p>
+      <w:pPr>
+        <w:spacing w:line="340" w:lineRule="exact"/>
+        <w:rPr>
+          <w:rFonts w:ascii="Cambria" w:hAnsi="Cambria"/>
+          <w:b/>
+          <w:bCs/>
+          <w:color w:val="000000" w:themeColor="text1"/>
+          <w:sz w:val="22"/>
+          <w:szCs w:val="22"/>
+        </w:rPr>
+      </w:pPr>
+      <w:r>
+        <w:rPr>
+          <w:rFonts w:ascii="Cambria" w:hAnsi="Cambria"/>
+          <w:i/>
+          <w:iCs/>
+          <w:color w:val="000000" w:themeColor="text1"/>
+          <w:sz w:val="22"/>
+          <w:szCs w:val="22"/>
+        </w:rPr>
+        <w:t>Date Completed:</w:t>
+      </w:r>
+      <w:r>
+        <w:rPr>
+          <w:rFonts w:ascii="Cambria" w:hAnsi="Cambria"/>
+          <w:i/>
+          <w:iCs/>
+          <w:color w:val="000000" w:themeColor="text1"/>
+          <w:sz w:val="22"/>
+          <w:szCs w:val="22"/>
+        </w:rPr>
+        <w:t xml:space="preserve"> 2/15/2023</w:t>
+      </w:r>
+      <w:r>
+        <w:rPr>
+          <w:rFonts w:ascii="Cambria" w:hAnsi="Cambria"/>
+          <w:b/>
+          <w:bCs/>
+          <w:color w:val="000000" w:themeColor="text1"/>
+          <w:sz w:val="22"/>
+          <w:szCs w:val="22"/>
+        </w:rPr>
+        <w:t xml:space="preserve"> </w:t>
       </w:r>
     </w:p>
     <w:p>
@@ -1890,38 +1960,22 @@
       <w:r>
         <w:rPr>
           <w:rFonts w:ascii="Cambria" w:hAnsi="Cambria"/>
-          <w:color w:val="000000" w:themeColor="text1"/>
-          <w:sz w:val="22"/>
-          <w:szCs w:val="22"/>
-        </w:rPr>
-        <w:t>Cloud Platforms: Microsoft Azure</w:t>
-      </w:r>
-      <w:r>
-        <w:rPr>
-          <w:rFonts w:ascii="Cambria" w:hAnsi="Cambria"/>
-          <w:color w:val="000000" w:themeColor="text1"/>
-          <w:sz w:val="22"/>
-          <w:szCs w:val="22"/>
-        </w:rPr>
-        <w:t xml:space="preserve"> </w:t>
-      </w:r>
-      <w:r>
-        <w:rPr>
-          <w:rFonts w:ascii="Cambria" w:hAnsi="Cambria"/>
-          <w:color w:val="000000" w:themeColor="text1"/>
-          <w:sz w:val="22"/>
-          <w:szCs w:val="22"/>
-        </w:rPr>
-        <w:t>(Certified: Azure Developer Associate, Azure Fundamentals)</w:t>
-      </w:r>
-      <w:r>
-        <w:rPr>
-          <w:rFonts w:ascii="Cambria" w:hAnsi="Cambria"/>
-          <w:color w:val="000000" w:themeColor="text1"/>
-          <w:sz w:val="22"/>
-          <w:szCs w:val="22"/>
-        </w:rPr>
-        <w:t>.</w:t>
+          <w:b/>
+          <w:bCs/>
+          <w:color w:val="000000" w:themeColor="text1"/>
+          <w:sz w:val="22"/>
+          <w:szCs w:val="22"/>
+        </w:rPr>
+        <w:t>Hosted Static Website via Azure Storage Account:</w:t>
+      </w:r>
+      <w:r>
+        <w:rPr>
+          <w:rFonts w:ascii="Cambria" w:hAnsi="Cambria"/>
+          <w:color w:val="000000" w:themeColor="text1"/>
+          <w:sz w:val="22"/>
+          <w:szCs w:val="22"/>
+        </w:rPr>
+        <w:t xml:space="preserve"> Leveraged Azure Storage Account to host a static website, ensuring high availability and scalability.</w:t>
       </w:r>
     </w:p>
     <w:p>
@@ -1942,20 +1996,22 @@
       <w:r>
         <w:rPr>
           <w:rFonts w:ascii="Cambria" w:hAnsi="Cambria"/>
-          <w:color w:val="000000" w:themeColor="text1"/>
-          <w:sz w:val="22"/>
-          <w:szCs w:val="22"/>
-        </w:rPr>
-        <w:t>Programming: Java, Python, BASH</w:t>
-      </w:r>
-      <w:r>
-        <w:rPr>
-          <w:rFonts w:ascii="Cambria" w:hAnsi="Cambria"/>
-          <w:color w:val="000000" w:themeColor="text1"/>
-          <w:sz w:val="22"/>
-          <w:szCs w:val="22"/>
-        </w:rPr>
-        <w:t>.</w:t>
+          <w:b/>
+          <w:bCs/>
+          <w:color w:val="000000" w:themeColor="text1"/>
+          <w:sz w:val="22"/>
+          <w:szCs w:val="22"/>
+        </w:rPr>
+        <w:t>Azure CDN Integration:</w:t>
+      </w:r>
+      <w:r>
+        <w:rPr>
+          <w:rFonts w:ascii="Cambria" w:hAnsi="Cambria"/>
+          <w:color w:val="000000" w:themeColor="text1"/>
+          <w:sz w:val="22"/>
+          <w:szCs w:val="22"/>
+        </w:rPr>
+        <w:t xml:space="preserve"> Implemented Azure CDN to enhance the performance and load times of the website by caching content at strategically placed locations.</w:t>
       </w:r>
     </w:p>
     <w:p>
@@ -1976,85 +2032,42 @@
       <w:r>
         <w:rPr>
           <w:rFonts w:ascii="Cambria" w:hAnsi="Cambria"/>
-          <w:color w:val="000000" w:themeColor="text1"/>
-          <w:sz w:val="22"/>
-          <w:szCs w:val="22"/>
-        </w:rPr>
-        <w:t>Tools: Git/GitHub, Terraform, Splunk, ITRS/</w:t>
-      </w:r>
-      <w:proofErr w:type="spellStart"/>
-      <w:r>
-        <w:rPr>
-          <w:rFonts w:ascii="Cambria" w:hAnsi="Cambria"/>
-          <w:color w:val="000000" w:themeColor="text1"/>
-          <w:sz w:val="22"/>
-          <w:szCs w:val="22"/>
-        </w:rPr>
-        <w:t>Gen</w:t>
-      </w:r>
-      <w:r>
-        <w:rPr>
-          <w:rFonts w:ascii="Cambria" w:hAnsi="Cambria"/>
-          <w:color w:val="000000" w:themeColor="text1"/>
-          <w:sz w:val="22"/>
-          <w:szCs w:val="22"/>
-        </w:rPr>
-        <w:t>eos</w:t>
-      </w:r>
-      <w:proofErr w:type="spellEnd"/>
-      <w:r>
-        <w:rPr>
-          <w:rFonts w:ascii="Cambria" w:hAnsi="Cambria"/>
-          <w:color w:val="000000" w:themeColor="text1"/>
-          <w:sz w:val="22"/>
-          <w:szCs w:val="22"/>
-        </w:rPr>
-        <w:t>, AppDynamics, Linux</w:t>
-      </w:r>
-      <w:r>
-        <w:rPr>
-          <w:rFonts w:ascii="Cambria" w:hAnsi="Cambria"/>
-          <w:color w:val="000000" w:themeColor="text1"/>
-          <w:sz w:val="22"/>
-          <w:szCs w:val="22"/>
-        </w:rPr>
-        <w:t xml:space="preserve"> Server</w:t>
-      </w:r>
-      <w:r>
-        <w:rPr>
-          <w:rFonts w:ascii="Cambria" w:hAnsi="Cambria"/>
-          <w:color w:val="000000" w:themeColor="text1"/>
-          <w:sz w:val="22"/>
-          <w:szCs w:val="22"/>
-        </w:rPr>
-        <w:t>, Windows</w:t>
-      </w:r>
-      <w:r>
-        <w:rPr>
-          <w:rFonts w:ascii="Cambria" w:hAnsi="Cambria"/>
-          <w:color w:val="000000" w:themeColor="text1"/>
-          <w:sz w:val="22"/>
-          <w:szCs w:val="22"/>
-        </w:rPr>
-        <w:t xml:space="preserve"> Server</w:t>
-      </w:r>
-      <w:r>
-        <w:rPr>
-          <w:rFonts w:ascii="Cambria" w:hAnsi="Cambria"/>
-          <w:color w:val="000000" w:themeColor="text1"/>
-          <w:sz w:val="22"/>
-          <w:szCs w:val="22"/>
-        </w:rPr>
-        <w:t>, ServiceNow, Jira, AutoSys</w:t>
-      </w:r>
-      <w:r>
-        <w:rPr>
-          <w:rFonts w:ascii="Cambria" w:hAnsi="Cambria"/>
-          <w:color w:val="000000" w:themeColor="text1"/>
-          <w:sz w:val="22"/>
-          <w:szCs w:val="22"/>
-        </w:rPr>
-        <w:t>.</w:t>
+          <w:b/>
+          <w:bCs/>
+          <w:color w:val="000000" w:themeColor="text1"/>
+          <w:sz w:val="22"/>
+          <w:szCs w:val="22"/>
+        </w:rPr>
+        <w:t>Container and Blob Access Management:</w:t>
+      </w:r>
+      <w:r>
+        <w:rPr>
+          <w:rFonts w:ascii="Cambria" w:hAnsi="Cambria"/>
+          <w:color w:val="000000" w:themeColor="text1"/>
+          <w:sz w:val="22"/>
+          <w:szCs w:val="22"/>
+        </w:rPr>
+        <w:t xml:space="preserve"> Gained hands-on experience with Azure containers and security </w:t>
+      </w:r>
+      <w:proofErr w:type="gramStart"/>
+      <w:r>
+        <w:rPr>
+          <w:rFonts w:ascii="Cambria" w:hAnsi="Cambria"/>
+          <w:color w:val="000000" w:themeColor="text1"/>
+          <w:sz w:val="22"/>
+          <w:szCs w:val="22"/>
+        </w:rPr>
+        <w:t>principals</w:t>
+      </w:r>
+      <w:proofErr w:type="gramEnd"/>
+      <w:r>
+        <w:rPr>
+          <w:rFonts w:ascii="Cambria" w:hAnsi="Cambria"/>
+          <w:color w:val="000000" w:themeColor="text1"/>
+          <w:sz w:val="22"/>
+          <w:szCs w:val="22"/>
+        </w:rPr>
+        <w:t xml:space="preserve"> to securely grant access to blobs.</w:t>
       </w:r>
     </w:p>
     <w:p>
@@ -2075,20 +2088,22 @@
       <w:r>
         <w:rPr>
           <w:rFonts w:ascii="Cambria" w:hAnsi="Cambria"/>
-          <w:color w:val="000000" w:themeColor="text1"/>
-          <w:sz w:val="22"/>
-          <w:szCs w:val="22"/>
-        </w:rPr>
-        <w:t>Database: Oracle, Microsoft SQL Server</w:t>
-      </w:r>
-      <w:r>
-        <w:rPr>
-          <w:rFonts w:ascii="Cambria" w:hAnsi="Cambria"/>
-          <w:color w:val="000000" w:themeColor="text1"/>
-          <w:sz w:val="22"/>
-          <w:szCs w:val="22"/>
-        </w:rPr>
-        <w:t>.</w:t>
+          <w:b/>
+          <w:bCs/>
+          <w:color w:val="000000" w:themeColor="text1"/>
+          <w:sz w:val="22"/>
+          <w:szCs w:val="22"/>
+        </w:rPr>
+        <w:t>CI/CD Pipeline with GitHub Actions:</w:t>
+      </w:r>
+      <w:r>
+        <w:rPr>
+          <w:rFonts w:ascii="Cambria" w:hAnsi="Cambria"/>
+          <w:color w:val="000000" w:themeColor="text1"/>
+          <w:sz w:val="22"/>
+          <w:szCs w:val="22"/>
+        </w:rPr>
+        <w:t xml:space="preserve"> Established a CI/CD pipeline using GitHub Actions, streamlining the process of updating and maintaining the website by automating deployments.</w:t>
       </w:r>
     </w:p>
     <w:p>
@@ -2109,11 +2124,116 @@
       <w:r>
         <w:rPr>
           <w:rFonts w:ascii="Cambria" w:hAnsi="Cambria"/>
-          <w:color w:val="000000" w:themeColor="text1"/>
-          <w:sz w:val="22"/>
-          <w:szCs w:val="22"/>
-        </w:rPr>
-        <w:t>CI/CD: GitHub Actions</w:t>
+          <w:b/>
+          <w:bCs/>
+          <w:color w:val="000000" w:themeColor="text1"/>
+          <w:sz w:val="22"/>
+          <w:szCs w:val="22"/>
+        </w:rPr>
+        <w:t>Source Control with Git/GitHub:</w:t>
+      </w:r>
+      <w:r>
+        <w:rPr>
+          <w:rFonts w:ascii="Cambria" w:hAnsi="Cambria"/>
+          <w:color w:val="000000" w:themeColor="text1"/>
+          <w:sz w:val="22"/>
+          <w:szCs w:val="22"/>
+        </w:rPr>
+        <w:t xml:space="preserve"> Utilized Git for version control, ensuring seamless collaboration and code management. Automated deployment processes with GitHub Actions for continuous integration and delivery.</w:t>
+      </w:r>
+    </w:p>
+    <w:p>
+      <w:pPr>
+        <w:pStyle w:val="ListParagraph"/>
+        <w:numPr>
+          <w:ilvl w:val="0"/>
+          <w:numId w:val="12"/>
+        </w:numPr>
+        <w:spacing w:line="340" w:lineRule="exact"/>
+        <w:rPr>
+          <w:rFonts w:ascii="Cambria" w:hAnsi="Cambria"/>
+          <w:color w:val="000000" w:themeColor="text1"/>
+          <w:sz w:val="22"/>
+          <w:szCs w:val="22"/>
+        </w:rPr>
+      </w:pPr>
+      <w:r>
+        <w:rPr>
+          <w:rFonts w:ascii="Cambria" w:hAnsi="Cambria"/>
+          <w:b/>
+          <w:bCs/>
+          <w:color w:val="000000" w:themeColor="text1"/>
+          <w:sz w:val="22"/>
+          <w:szCs w:val="22"/>
+        </w:rPr>
+        <w:t xml:space="preserve">Azure Function App </w:t>
+      </w:r>
+      <w:r>
+        <w:rPr>
+          <w:rFonts w:ascii="Cambria" w:hAnsi="Cambria"/>
+          <w:b/>
+          <w:bCs/>
+          <w:color w:val="000000" w:themeColor="text1"/>
+          <w:sz w:val="22"/>
+          <w:szCs w:val="22"/>
+        </w:rPr>
+        <w:t xml:space="preserve">with HTTP Trigger </w:t>
+      </w:r>
+      <w:r>
+        <w:rPr>
+          <w:rFonts w:ascii="Cambria" w:hAnsi="Cambria"/>
+          <w:b/>
+          <w:bCs/>
+          <w:color w:val="000000" w:themeColor="text1"/>
+          <w:sz w:val="22"/>
+          <w:szCs w:val="22"/>
+        </w:rPr>
+        <w:t>Development:</w:t>
+      </w:r>
+      <w:r>
+        <w:rPr>
+          <w:rFonts w:ascii="Cambria" w:hAnsi="Cambria"/>
+          <w:color w:val="000000" w:themeColor="text1"/>
+          <w:sz w:val="22"/>
+          <w:szCs w:val="22"/>
+        </w:rPr>
+        <w:t xml:space="preserve"> Created an Azure HTTP Function App in Python to track website visits, incrementing a counter with each visit.</w:t>
+      </w:r>
+    </w:p>
+    <w:p>
+      <w:pPr>
+        <w:pStyle w:val="ListParagraph"/>
+        <w:numPr>
+          <w:ilvl w:val="0"/>
+          <w:numId w:val="12"/>
+        </w:numPr>
+        <w:spacing w:line="340" w:lineRule="exact"/>
+        <w:rPr>
+          <w:rFonts w:ascii="Cambria" w:hAnsi="Cambria"/>
+          <w:color w:val="000000" w:themeColor="text1"/>
+          <w:sz w:val="22"/>
+          <w:szCs w:val="22"/>
+        </w:rPr>
+      </w:pPr>
+      <w:r>
+        <w:rPr>
+          <w:rFonts w:ascii="Cambria" w:hAnsi="Cambria"/>
+          <w:b/>
+          <w:bCs/>
+          <w:color w:val="000000" w:themeColor="text1"/>
+          <w:sz w:val="22"/>
+          <w:szCs w:val="22"/>
+        </w:rPr>
+        <w:t>Monitoring and Alerts:</w:t>
+      </w:r>
+      <w:r>
+        <w:rPr>
+          <w:rFonts w:ascii="Cambria" w:hAnsi="Cambria"/>
+          <w:color w:val="000000" w:themeColor="text1"/>
+          <w:sz w:val="22"/>
+          <w:szCs w:val="22"/>
+        </w:rPr>
+        <w:t xml:space="preserve"> Developed a dashboard and alert system to monitor website traffic, capturing information such as time, date, city, and state of visitors, and sending alerts to a mobile device.</w:t>
       </w:r>
     </w:p>
     <w:p>
@@ -2143,7 +2263,293 @@
           <w:sz w:val="28"/>
           <w:szCs w:val="28"/>
         </w:rPr>
-        <w:t>Certifications</w:t>
+        <w:t>PROFESSIONAL SKILLS</w:t>
+      </w:r>
+    </w:p>
+    <w:p>
+      <w:pPr>
+        <w:pStyle w:val="ListParagraph"/>
+        <w:numPr>
+          <w:ilvl w:val="0"/>
+          <w:numId w:val="12"/>
+        </w:numPr>
+        <w:spacing w:line="340" w:lineRule="exact"/>
+        <w:rPr>
+          <w:rFonts w:ascii="Cambria" w:hAnsi="Cambria"/>
+          <w:color w:val="000000" w:themeColor="text1"/>
+          <w:sz w:val="22"/>
+          <w:szCs w:val="22"/>
+        </w:rPr>
+      </w:pPr>
+      <w:r>
+        <w:rPr>
+          <w:rFonts w:ascii="Cambria" w:hAnsi="Cambria"/>
+          <w:color w:val="000000" w:themeColor="text1"/>
+          <w:sz w:val="22"/>
+          <w:szCs w:val="22"/>
+        </w:rPr>
+        <w:t>Cloud Platforms: Microsoft Azure</w:t>
+      </w:r>
+      <w:r>
+        <w:rPr>
+          <w:rFonts w:ascii="Cambria" w:hAnsi="Cambria"/>
+          <w:color w:val="000000" w:themeColor="text1"/>
+          <w:sz w:val="22"/>
+          <w:szCs w:val="22"/>
+        </w:rPr>
+        <w:t xml:space="preserve"> </w:t>
+      </w:r>
+      <w:r>
+        <w:rPr>
+          <w:rFonts w:ascii="Cambria" w:hAnsi="Cambria"/>
+          <w:color w:val="000000" w:themeColor="text1"/>
+          <w:sz w:val="22"/>
+          <w:szCs w:val="22"/>
+        </w:rPr>
+        <w:t>(Certified: Azure Developer Associate, Azure Fundamentals)</w:t>
+      </w:r>
+      <w:r>
+        <w:rPr>
+          <w:rFonts w:ascii="Cambria" w:hAnsi="Cambria"/>
+          <w:color w:val="000000" w:themeColor="text1"/>
+          <w:sz w:val="22"/>
+          <w:szCs w:val="22"/>
+        </w:rPr>
+        <w:t>.</w:t>
+      </w:r>
+    </w:p>
+    <w:p>
+      <w:pPr>
+        <w:pStyle w:val="ListParagraph"/>
+        <w:numPr>
+          <w:ilvl w:val="0"/>
+          <w:numId w:val="12"/>
+        </w:numPr>
+        <w:spacing w:line="340" w:lineRule="exact"/>
+        <w:rPr>
+          <w:rFonts w:ascii="Cambria" w:hAnsi="Cambria"/>
+          <w:color w:val="000000" w:themeColor="text1"/>
+          <w:sz w:val="22"/>
+          <w:szCs w:val="22"/>
+        </w:rPr>
+      </w:pPr>
+      <w:r>
+        <w:rPr>
+          <w:rFonts w:ascii="Cambria" w:hAnsi="Cambria"/>
+          <w:color w:val="000000" w:themeColor="text1"/>
+          <w:sz w:val="22"/>
+          <w:szCs w:val="22"/>
+        </w:rPr>
+        <w:t>Programming: Java, Python, BASH</w:t>
+      </w:r>
+      <w:r>
+        <w:rPr>
+          <w:rFonts w:ascii="Cambria" w:hAnsi="Cambria"/>
+          <w:color w:val="000000" w:themeColor="text1"/>
+          <w:sz w:val="22"/>
+          <w:szCs w:val="22"/>
+        </w:rPr>
+        <w:t>.</w:t>
+      </w:r>
+    </w:p>
+    <w:p>
+      <w:pPr>
+        <w:pStyle w:val="ListParagraph"/>
+        <w:numPr>
+          <w:ilvl w:val="0"/>
+          <w:numId w:val="12"/>
+        </w:numPr>
+        <w:spacing w:line="340" w:lineRule="exact"/>
+        <w:rPr>
+          <w:rFonts w:ascii="Cambria" w:hAnsi="Cambria"/>
+          <w:color w:val="000000" w:themeColor="text1"/>
+          <w:sz w:val="22"/>
+          <w:szCs w:val="22"/>
+        </w:rPr>
+      </w:pPr>
+      <w:r>
+        <w:rPr>
+          <w:rFonts w:ascii="Cambria" w:hAnsi="Cambria"/>
+          <w:color w:val="000000" w:themeColor="text1"/>
+          <w:sz w:val="22"/>
+          <w:szCs w:val="22"/>
+        </w:rPr>
+        <w:t>Tools: Git/GitHub, Terraform, Splunk, ITRS/</w:t>
+      </w:r>
+      <w:proofErr w:type="spellStart"/>
+      <w:r>
+        <w:rPr>
+          <w:rFonts w:ascii="Cambria" w:hAnsi="Cambria"/>
+          <w:color w:val="000000" w:themeColor="text1"/>
+          <w:sz w:val="22"/>
+          <w:szCs w:val="22"/>
+        </w:rPr>
+        <w:t>Gen</w:t>
+      </w:r>
+      <w:r>
+        <w:rPr>
+          <w:rFonts w:ascii="Cambria" w:hAnsi="Cambria"/>
+          <w:color w:val="000000" w:themeColor="text1"/>
+          <w:sz w:val="22"/>
+          <w:szCs w:val="22"/>
+        </w:rPr>
+        <w:t>eos</w:t>
+      </w:r>
+      <w:proofErr w:type="spellEnd"/>
+      <w:r>
+        <w:rPr>
+          <w:rFonts w:ascii="Cambria" w:hAnsi="Cambria"/>
+          <w:color w:val="000000" w:themeColor="text1"/>
+          <w:sz w:val="22"/>
+          <w:szCs w:val="22"/>
+        </w:rPr>
+        <w:t>, AppDynamics, Linux</w:t>
+      </w:r>
+      <w:r>
+        <w:rPr>
+          <w:rFonts w:ascii="Cambria" w:hAnsi="Cambria"/>
+          <w:color w:val="000000" w:themeColor="text1"/>
+          <w:sz w:val="22"/>
+          <w:szCs w:val="22"/>
+        </w:rPr>
+        <w:t xml:space="preserve"> Server</w:t>
+      </w:r>
+      <w:r>
+        <w:rPr>
+          <w:rFonts w:ascii="Cambria" w:hAnsi="Cambria"/>
+          <w:color w:val="000000" w:themeColor="text1"/>
+          <w:sz w:val="22"/>
+          <w:szCs w:val="22"/>
+        </w:rPr>
+        <w:t>, Windows</w:t>
+      </w:r>
+      <w:r>
+        <w:rPr>
+          <w:rFonts w:ascii="Cambria" w:hAnsi="Cambria"/>
+          <w:color w:val="000000" w:themeColor="text1"/>
+          <w:sz w:val="22"/>
+          <w:szCs w:val="22"/>
+        </w:rPr>
+        <w:t xml:space="preserve"> Server</w:t>
+      </w:r>
+      <w:r>
+        <w:rPr>
+          <w:rFonts w:ascii="Cambria" w:hAnsi="Cambria"/>
+          <w:color w:val="000000" w:themeColor="text1"/>
+          <w:sz w:val="22"/>
+          <w:szCs w:val="22"/>
+        </w:rPr>
+        <w:t>, ServiceNow, Jira, AutoSys</w:t>
+      </w:r>
+      <w:r>
+        <w:rPr>
+          <w:rFonts w:ascii="Cambria" w:hAnsi="Cambria"/>
+          <w:color w:val="000000" w:themeColor="text1"/>
+          <w:sz w:val="22"/>
+          <w:szCs w:val="22"/>
+        </w:rPr>
+        <w:t>.</w:t>
+      </w:r>
+    </w:p>
+    <w:p>
+      <w:pPr>
+        <w:pStyle w:val="ListParagraph"/>
+        <w:numPr>
+          <w:ilvl w:val="0"/>
+          <w:numId w:val="12"/>
+        </w:numPr>
+        <w:spacing w:line="340" w:lineRule="exact"/>
+        <w:rPr>
+          <w:rFonts w:ascii="Cambria" w:hAnsi="Cambria"/>
+          <w:color w:val="000000" w:themeColor="text1"/>
+          <w:sz w:val="22"/>
+          <w:szCs w:val="22"/>
+        </w:rPr>
+      </w:pPr>
+      <w:r>
+        <w:rPr>
+          <w:rFonts w:ascii="Cambria" w:hAnsi="Cambria"/>
+          <w:color w:val="000000" w:themeColor="text1"/>
+          <w:sz w:val="22"/>
+          <w:szCs w:val="22"/>
+        </w:rPr>
+        <w:t>Database: Oracle, Microsoft SQL Server</w:t>
+      </w:r>
+      <w:r>
+        <w:rPr>
+          <w:rFonts w:ascii="Cambria" w:hAnsi="Cambria"/>
+          <w:color w:val="000000" w:themeColor="text1"/>
+          <w:sz w:val="22"/>
+          <w:szCs w:val="22"/>
+        </w:rPr>
+        <w:t>.</w:t>
+      </w:r>
+    </w:p>
+    <w:p>
+      <w:pPr>
+        <w:pStyle w:val="ListParagraph"/>
+        <w:numPr>
+          <w:ilvl w:val="0"/>
+          <w:numId w:val="12"/>
+        </w:numPr>
+        <w:spacing w:line="340" w:lineRule="exact"/>
+        <w:rPr>
+          <w:rFonts w:ascii="Cambria" w:hAnsi="Cambria"/>
+          <w:color w:val="000000" w:themeColor="text1"/>
+          <w:sz w:val="22"/>
+          <w:szCs w:val="22"/>
+        </w:rPr>
+      </w:pPr>
+      <w:r>
+        <w:rPr>
+          <w:rFonts w:ascii="Cambria" w:hAnsi="Cambria"/>
+          <w:color w:val="000000" w:themeColor="text1"/>
+          <w:sz w:val="22"/>
+          <w:szCs w:val="22"/>
+        </w:rPr>
+        <w:t>CI/CD: GitHub Actions</w:t>
+      </w:r>
+    </w:p>
+    <w:p>
+      <w:pPr>
+        <w:pBdr>
+          <w:bottom w:val="single" w:sz="4" w:space="1" w:color="auto"/>
+        </w:pBdr>
+        <w:spacing w:before="240" w:after="120"/>
+        <w:outlineLvl w:val="0"/>
+        <w:rPr>
+          <w:rFonts w:ascii="Cambria" w:eastAsia="Times New Roman" w:hAnsi="Cambria" w:cstheme="minorHAnsi"/>
+          <w:b/>
+          <w:bCs/>
+          <w:color w:val="2E74B5" w:themeColor="accent5" w:themeShade="BF"/>
+          <w:kern w:val="36"/>
+          <w:sz w:val="28"/>
+          <w:szCs w:val="28"/>
+        </w:rPr>
+      </w:pPr>
+      <w:r>
+        <w:rPr>
+          <w:rFonts w:ascii="Cambria" w:eastAsia="Times New Roman" w:hAnsi="Cambria" w:cstheme="minorHAnsi"/>
+          <w:b/>
+          <w:bCs/>
+          <w:color w:val="2E74B5" w:themeColor="accent5" w:themeShade="BF"/>
+          <w:kern w:val="36"/>
+          <w:sz w:val="28"/>
+          <w:szCs w:val="28"/>
+        </w:rPr>
+        <w:t>C</w:t>
+      </w:r>
+      <w:r>
+        <w:rPr>
+          <w:rFonts w:ascii="Cambria" w:eastAsia="Times New Roman" w:hAnsi="Cambria" w:cstheme="minorHAnsi"/>
+          <w:b/>
+          <w:bCs/>
+          <w:color w:val="2E74B5" w:themeColor="accent5" w:themeShade="BF"/>
+          <w:kern w:val="36"/>
+          <w:sz w:val="28"/>
+          <w:szCs w:val="28"/>
+        </w:rPr>
+        <w:t>ERTIFICATIONS</w:t>
       </w:r>
     </w:p>
     <w:p>

</xml_diff>